<commit_message>
Update the technical request
</commit_message>
<xml_diff>
--- a/ЗАДАНИЕ-ЗА-ПРОЕКТИРАНЕv2.docx
+++ b/ЗАДАНИЕ-ЗА-ПРОЕКТИРАНЕv2.docx
@@ -261,7 +261,23 @@
           <w:color w:val="333333"/>
           <w:sz w:val="25"/>
         </w:rPr>
-        <w:t>Триетажна сграда, изградена като отделни жилищни площи – 3 на всеки етаж. Таванският(четвърти) етаж да е жилищен с минимална светла височина 1.90см</w:t>
+        <w:t xml:space="preserve">Триетажна сграда, изградена като отделни жилищни площи – 3 на всеки етаж. Таванският(четвърти) етаж да е жилищен с минимална </w:t>
+      </w:r>
+      <w:r>
+        <w:rPr>
+          <w:rFonts w:ascii="Verdana" w:eastAsia="Verdana" w:hAnsi="Verdana" w:cs="Verdana"/>
+          <w:color w:val="333333"/>
+          <w:sz w:val="25"/>
+        </w:rPr>
+        <w:t xml:space="preserve">средна </w:t>
+      </w:r>
+      <w:r>
+        <w:rPr>
+          <w:rFonts w:ascii="Verdana" w:eastAsia="Verdana" w:hAnsi="Verdana" w:cs="Verdana"/>
+          <w:color w:val="333333"/>
+          <w:sz w:val="25"/>
+        </w:rPr>
+        <w:t xml:space="preserve">светла височина </w:t>
       </w:r>
       <w:r>
         <w:rPr>
@@ -270,6 +286,23 @@
           <w:sz w:val="25"/>
           <w:lang w:val="en-US"/>
         </w:rPr>
+        <w:t>~</w:t>
+      </w:r>
+      <w:r>
+        <w:rPr>
+          <w:rFonts w:ascii="Verdana" w:eastAsia="Verdana" w:hAnsi="Verdana" w:cs="Verdana"/>
+          <w:color w:val="333333"/>
+          <w:sz w:val="25"/>
+        </w:rPr>
+        <w:t>1.90см</w:t>
+      </w:r>
+      <w:r>
+        <w:rPr>
+          <w:rFonts w:ascii="Verdana" w:eastAsia="Verdana" w:hAnsi="Verdana" w:cs="Verdana"/>
+          <w:color w:val="333333"/>
+          <w:sz w:val="25"/>
+          <w:lang w:val="en-US"/>
+        </w:rPr>
         <w:t xml:space="preserve"> (</w:t>
       </w:r>
       <w:r>
@@ -346,16 +379,25 @@
           <w:rFonts w:ascii="Verdana" w:eastAsia="Verdana" w:hAnsi="Verdana" w:cs="Verdana"/>
           <w:color w:val="333333"/>
           <w:sz w:val="25"/>
-        </w:rPr>
-        <w:t>3кв.м.</w:t>
-      </w:r>
-      <w:r>
-        <w:rPr>
-          <w:rFonts w:ascii="Verdana" w:eastAsia="Verdana" w:hAnsi="Verdana" w:cs="Verdana"/>
-          <w:color w:val="333333"/>
-          <w:sz w:val="25"/>
           <w:lang w:val="en-US"/>
         </w:rPr>
+        <w:t>5</w:t>
+      </w:r>
+      <w:r>
+        <w:rPr>
+          <w:rFonts w:ascii="Verdana" w:eastAsia="Verdana" w:hAnsi="Verdana" w:cs="Verdana"/>
+          <w:color w:val="333333"/>
+          <w:sz w:val="25"/>
+        </w:rPr>
+        <w:t>кв.м.</w:t>
+      </w:r>
+      <w:r>
+        <w:rPr>
+          <w:rFonts w:ascii="Verdana" w:eastAsia="Verdana" w:hAnsi="Verdana" w:cs="Verdana"/>
+          <w:color w:val="333333"/>
+          <w:sz w:val="25"/>
+          <w:lang w:val="en-US"/>
+        </w:rPr>
         <w:t xml:space="preserve"> (</w:t>
       </w:r>
       <w:r>
@@ -384,7 +426,6 @@
         <w:jc w:val="both"/>
         <w:rPr>
           <w:rFonts w:ascii="Verdana" w:eastAsia="Verdana" w:hAnsi="Verdana" w:cs="Verdana"/>
-          <w:color w:val="333333"/>
           <w:sz w:val="25"/>
         </w:rPr>
       </w:pPr>
@@ -400,7 +441,6 @@
         <w:rPr>
           <w:rFonts w:ascii="Verdana" w:eastAsia="Verdana" w:hAnsi="Verdana" w:cs="Verdana"/>
           <w:b/>
-          <w:color w:val="333333"/>
           <w:sz w:val="25"/>
         </w:rPr>
         <w:t xml:space="preserve"> етаж:</w:t>
@@ -447,7 +487,17 @@
           <w:color w:val="333333"/>
           <w:sz w:val="25"/>
         </w:rPr>
-        <w:t>или на кота нула за да става за жилищен</w:t>
+        <w:t xml:space="preserve">или на </w:t>
+      </w:r>
+      <w:bookmarkStart w:id="0" w:name="_GoBack"/>
+      <w:bookmarkEnd w:id="0"/>
+      <w:r>
+        <w:rPr>
+          <w:rFonts w:ascii="Verdana" w:eastAsia="Verdana" w:hAnsi="Verdana" w:cs="Verdana"/>
+          <w:color w:val="333333"/>
+          <w:sz w:val="25"/>
+        </w:rPr>
+        <w:t>кота нула за да става за жилищен</w:t>
       </w:r>
       <w:r>
         <w:rPr>
@@ -956,6 +1006,39 @@
         </w:rPr>
         <w:t xml:space="preserve"> приблизителни на приложените скици.</w:t>
       </w:r>
+    </w:p>
+    <w:p>
+      <w:pPr>
+        <w:spacing w:before="100" w:after="100" w:line="240" w:lineRule="auto"/>
+        <w:jc w:val="both"/>
+        <w:rPr>
+          <w:rFonts w:ascii="Verdana" w:eastAsia="Verdana" w:hAnsi="Verdana" w:cs="Verdana"/>
+          <w:i/>
+          <w:color w:val="333333"/>
+          <w:sz w:val="25"/>
+        </w:rPr>
+      </w:pPr>
+      <w:r>
+        <w:rPr>
+          <w:rFonts w:ascii="Verdana" w:eastAsia="Verdana" w:hAnsi="Verdana" w:cs="Verdana"/>
+          <w:i/>
+          <w:color w:val="333333"/>
+          <w:sz w:val="25"/>
+        </w:rPr>
+        <w:t>Ако се получи удобно в плана, без голямо увеличение в общата квадратура, може единия едностаен да стане двустаен, т.е. по два двустайни и един едностаен на първия и втория етаж (за партерния – два двустайни и техническото помещение.</w:t>
+      </w:r>
+    </w:p>
+    <w:p>
+      <w:pPr>
+        <w:spacing w:before="100" w:after="100" w:line="240" w:lineRule="auto"/>
+        <w:jc w:val="both"/>
+        <w:rPr>
+          <w:rFonts w:ascii="Verdana" w:eastAsia="Verdana" w:hAnsi="Verdana" w:cs="Verdana"/>
+          <w:i/>
+          <w:color w:val="333333"/>
+          <w:sz w:val="25"/>
+        </w:rPr>
+      </w:pPr>
     </w:p>
     <w:p>
       <w:pPr>
@@ -1056,6 +1139,14 @@
         </w:rPr>
         <w:t>3.5м х 4м</w:t>
       </w:r>
+      <w:r>
+        <w:rPr>
+          <w:rFonts w:ascii="Verdana" w:eastAsia="Verdana" w:hAnsi="Verdana" w:cs="Verdana"/>
+          <w:color w:val="333333"/>
+          <w:sz w:val="25"/>
+        </w:rPr>
+        <w:t xml:space="preserve"> (или малко повече)</w:t>
+      </w:r>
     </w:p>
     <w:p>
       <w:pPr>
@@ -1080,8 +1171,6 @@
         </w:rPr>
         <w:t>Поне една от спалните на таванския апартамент да има източно изложение</w:t>
       </w:r>
-      <w:bookmarkStart w:id="0" w:name="_GoBack"/>
-      <w:bookmarkEnd w:id="0"/>
     </w:p>
     <w:p>
       <w:pPr>
@@ -1161,7 +1250,23 @@
           <w:color w:val="333333"/>
           <w:sz w:val="25"/>
         </w:rPr>
-        <w:t>Кухненския бокс в едностайните апартаменти да е „отделен", с възможност за преграждане (подобно на приложената скица)</w:t>
+        <w:t>Кухненския бокс в едностайните апартаменти да е „</w:t>
+      </w:r>
+      <w:r>
+        <w:rPr>
+          <w:rFonts w:ascii="Verdana" w:eastAsia="Verdana" w:hAnsi="Verdana" w:cs="Verdana"/>
+          <w:color w:val="333333"/>
+          <w:sz w:val="25"/>
+        </w:rPr>
+        <w:t xml:space="preserve">почти </w:t>
+      </w:r>
+      <w:r>
+        <w:rPr>
+          <w:rFonts w:ascii="Verdana" w:eastAsia="Verdana" w:hAnsi="Verdana" w:cs="Verdana"/>
+          <w:color w:val="333333"/>
+          <w:sz w:val="25"/>
+        </w:rPr>
+        <w:t>отделен", с възможност за преграждане (подобно на приложената скица)</w:t>
       </w:r>
     </w:p>
     <w:p>
@@ -1232,6 +1337,14 @@
           <w:color w:val="333333"/>
           <w:sz w:val="25"/>
         </w:rPr>
+        <w:t xml:space="preserve"> или двускатен</w:t>
+      </w:r>
+      <w:r>
+        <w:rPr>
+          <w:rFonts w:ascii="Verdana" w:eastAsia="Verdana" w:hAnsi="Verdana" w:cs="Verdana"/>
+          <w:color w:val="333333"/>
+          <w:sz w:val="25"/>
+        </w:rPr>
         <w:t>, без дървени вертикални колони</w:t>
       </w:r>
       <w:r>
@@ -1285,7 +1398,16 @@
           <w:color w:val="333333"/>
           <w:sz w:val="25"/>
         </w:rPr>
-        <w:t>м х 5м като в приложената снимка, ако това не нарушава устойчивостта на покрива и не повишава значително цената му.</w:t>
+        <w:t xml:space="preserve">м х 5м като в </w:t>
+      </w:r>
+      <w:r>
+        <w:rPr>
+          <w:rFonts w:ascii="Verdana" w:eastAsia="Verdana" w:hAnsi="Verdana" w:cs="Verdana"/>
+          <w:color w:val="333333"/>
+          <w:sz w:val="25"/>
+        </w:rPr>
+        <w:lastRenderedPageBreak/>
+        <w:t>приложената снимка, ако това не нарушава устойчивостта на покрива и не повишава значително цената му.</w:t>
       </w:r>
     </w:p>
     <w:p>

</xml_diff>